<commit_message>
Change LKM user guide main screenshot
</commit_message>
<xml_diff>
--- a/docs/fr/Leosac Key Manager - Guide Utilisateur.docx
+++ b/docs/fr/Leosac Key Manager - Guide Utilisateur.docx
@@ -14,16 +14,19 @@
       </w:pPr>
       <w:sdt>
         <w:sdtPr>
-          <w:id w:val="1836735824"/>
-          <w:dataBinding w:prefixMappings="xmlns:ns0='http://schemas.openxmlformats.org/officeDocument/2006/extended-properties' " w:xpath="/ns0:Properties[1]/ns0:Company[1]" w:storeItemID="{6668398D-A668-4E3E-A5EB-62B293D839F1}"/>
           <w:placeholder>
             <w:docPart w:val="A034371918F04634BA4E3AAEACA42988"/>
           </w:placeholder>
+          <w:dataBinding w:prefixMappings="xmlns:ns0='http://schemas.openxmlformats.org/officeDocument/2006/extended-properties' " w:xpath="/ns0:Properties[1]/ns0:Company[1]" w:storeItemID="{6668398D-A668-4E3E-A5EB-62B293D839F1}"/>
           <w:alias w:val="Entrez le nom de la société :"/>
           <w:tag w:val="Entrez le nom de la société :"/>
+          <w:id w:val="1836735824"/>
           <w:text/>
         </w:sdtPr>
         <w:sdtContent>
+          <w:r>
+            <w:rPr/>
+          </w:r>
           <w:r>
             <w:rPr/>
             <w:t>LEOSAC SAS</w:t>
@@ -163,6 +166,7 @@
             <w:rPr>
               <w:webHidden/>
               <w:rStyle w:val="IndexLink"/>
+              <w:vanish w:val="false"/>
             </w:rPr>
             <w:instrText xml:space="preserve"> TOC \z \o "1-3" \u \h</w:instrText>
           </w:r>
@@ -170,6 +174,7 @@
             <w:rPr>
               <w:webHidden/>
               <w:rStyle w:val="IndexLink"/>
+              <w:vanish w:val="false"/>
             </w:rPr>
             <w:fldChar w:fldCharType="separate"/>
           </w:r>
@@ -178,6 +183,7 @@
               <w:rPr>
                 <w:webHidden/>
                 <w:rStyle w:val="IndexLink"/>
+                <w:vanish w:val="false"/>
               </w:rPr>
               <w:t>DOCUMENTATION UTILISATEUR</w:t>
               <w:tab/>
@@ -199,6 +205,7 @@
               <w:rPr>
                 <w:webHidden/>
                 <w:rStyle w:val="IndexLink"/>
+                <w:vanish w:val="false"/>
               </w:rPr>
               <w:t>LEOSAC KEY MANAGER</w:t>
               <w:tab/>
@@ -220,6 +227,7 @@
               <w:rPr>
                 <w:webHidden/>
                 <w:rStyle w:val="IndexLink"/>
+                <w:vanish w:val="false"/>
               </w:rPr>
               <w:t>Prérequis</w:t>
               <w:tab/>
@@ -241,6 +249,7 @@
               <w:rPr>
                 <w:webHidden/>
                 <w:rStyle w:val="IndexLink"/>
+                <w:vanish w:val="false"/>
               </w:rPr>
               <w:t>Logiciels</w:t>
               <w:tab/>
@@ -262,6 +271,7 @@
               <w:rPr>
                 <w:webHidden/>
                 <w:rStyle w:val="IndexLink"/>
+                <w:vanish w:val="false"/>
               </w:rPr>
               <w:t>Matériels</w:t>
               <w:tab/>
@@ -283,6 +293,7 @@
               <w:rPr>
                 <w:webHidden/>
                 <w:rStyle w:val="IndexLink"/>
+                <w:vanish w:val="false"/>
               </w:rPr>
               <w:t>Accueil</w:t>
               <w:tab/>
@@ -304,6 +315,7 @@
               <w:rPr>
                 <w:webHidden/>
                 <w:rStyle w:val="IndexLink"/>
+                <w:vanish w:val="false"/>
               </w:rPr>
               <w:t>Mode Sombre</w:t>
               <w:tab/>
@@ -325,6 +337,7 @@
               <w:rPr>
                 <w:webHidden/>
                 <w:rStyle w:val="IndexLink"/>
+                <w:vanish w:val="false"/>
               </w:rPr>
               <w:t>Log Console</w:t>
               <w:tab/>
@@ -346,6 +359,7 @@
               <w:rPr>
                 <w:webHidden/>
                 <w:rStyle w:val="IndexLink"/>
+                <w:vanish w:val="false"/>
               </w:rPr>
               <w:t>A propos</w:t>
               <w:tab/>
@@ -367,6 +381,7 @@
               <w:rPr>
                 <w:webHidden/>
                 <w:rStyle w:val="IndexLink"/>
+                <w:vanish w:val="false"/>
               </w:rPr>
               <w:t>Plan de maintenance</w:t>
               <w:tab/>
@@ -388,6 +403,7 @@
               <w:rPr>
                 <w:webHidden/>
                 <w:rStyle w:val="IndexLink"/>
+                <w:vanish w:val="false"/>
               </w:rPr>
               <w:t>Magasins de clés</w:t>
               <w:tab/>
@@ -409,6 +425,7 @@
               <w:rPr>
                 <w:webHidden/>
                 <w:rStyle w:val="IndexLink"/>
+                <w:vanish w:val="false"/>
               </w:rPr>
               <w:t>Liste des clés</w:t>
               <w:tab/>
@@ -430,6 +447,7 @@
               <w:rPr>
                 <w:webHidden/>
                 <w:rStyle w:val="IndexLink"/>
+                <w:vanish w:val="false"/>
               </w:rPr>
               <w:t>Recherche d’une clé</w:t>
               <w:tab/>
@@ -451,6 +469,7 @@
               <w:rPr>
                 <w:webHidden/>
                 <w:rStyle w:val="IndexLink"/>
+                <w:vanish w:val="false"/>
               </w:rPr>
               <w:t>Création d’une nouvelle clé</w:t>
               <w:tab/>
@@ -472,6 +491,7 @@
               <w:rPr>
                 <w:webHidden/>
                 <w:rStyle w:val="IndexLink"/>
+                <w:vanish w:val="false"/>
               </w:rPr>
               <w:t>Définition manuelle</w:t>
               <w:tab/>
@@ -493,6 +513,7 @@
               <w:rPr>
                 <w:webHidden/>
                 <w:rStyle w:val="IndexLink"/>
+                <w:vanish w:val="false"/>
               </w:rPr>
               <w:t>Import d’un cryptogramme</w:t>
               <w:tab/>
@@ -514,6 +535,7 @@
               <w:rPr>
                 <w:webHidden/>
                 <w:rStyle w:val="IndexLink"/>
+                <w:vanish w:val="false"/>
               </w:rPr>
               <w:t>Clés symétriques</w:t>
               <w:tab/>
@@ -535,6 +557,7 @@
               <w:rPr>
                 <w:webHidden/>
                 <w:rStyle w:val="IndexLink"/>
+                <w:vanish w:val="false"/>
               </w:rPr>
               <w:t>Version de la clé</w:t>
               <w:tab/>
@@ -556,6 +579,7 @@
               <w:rPr>
                 <w:webHidden/>
                 <w:rStyle w:val="IndexLink"/>
+                <w:vanish w:val="false"/>
               </w:rPr>
               <w:t>Somme de contrôle</w:t>
               <w:tab/>
@@ -577,6 +601,7 @@
               <w:rPr>
                 <w:webHidden/>
                 <w:rStyle w:val="IndexLink"/>
+                <w:vanish w:val="false"/>
               </w:rPr>
               <w:t>Génération</w:t>
               <w:tab/>
@@ -598,6 +623,7 @@
               <w:rPr>
                 <w:webHidden/>
                 <w:rStyle w:val="IndexLink"/>
+                <w:vanish w:val="false"/>
               </w:rPr>
               <w:t>Liaison</w:t>
               <w:tab/>
@@ -619,6 +645,7 @@
               <w:rPr>
                 <w:webHidden/>
                 <w:rStyle w:val="IndexLink"/>
+                <w:vanish w:val="false"/>
               </w:rPr>
               <w:t>Impression</w:t>
               <w:tab/>
@@ -640,6 +667,7 @@
               <w:rPr>
                 <w:webHidden/>
                 <w:rStyle w:val="IndexLink"/>
+                <w:vanish w:val="false"/>
               </w:rPr>
               <w:t>Clés asymétriques</w:t>
               <w:tab/>
@@ -661,6 +689,7 @@
               <w:rPr>
                 <w:webHidden/>
                 <w:rStyle w:val="IndexLink"/>
+                <w:vanish w:val="false"/>
               </w:rPr>
               <w:t>Enregistrement dans les favoris</w:t>
               <w:tab/>
@@ -682,6 +711,7 @@
               <w:rPr>
                 <w:webHidden/>
                 <w:rStyle w:val="IndexLink"/>
+                <w:vanish w:val="false"/>
               </w:rPr>
               <w:t>Edition du favori</w:t>
               <w:tab/>
@@ -703,6 +733,7 @@
               <w:rPr>
                 <w:webHidden/>
                 <w:rStyle w:val="IndexLink"/>
+                <w:vanish w:val="false"/>
               </w:rPr>
               <w:t>Fermeture du magasin de clés</w:t>
               <w:tab/>
@@ -724,6 +755,7 @@
               <w:rPr>
                 <w:webHidden/>
                 <w:rStyle w:val="IndexLink"/>
+                <w:vanish w:val="false"/>
               </w:rPr>
               <w:t>Types de magasins</w:t>
               <w:tab/>
@@ -745,6 +777,7 @@
               <w:rPr>
                 <w:webHidden/>
                 <w:rStyle w:val="IndexLink"/>
+                <w:vanish w:val="false"/>
               </w:rPr>
               <w:t>Fichiers</w:t>
               <w:tab/>
@@ -766,6 +799,7 @@
               <w:rPr>
                 <w:webHidden/>
                 <w:rStyle w:val="IndexLink"/>
+                <w:vanish w:val="false"/>
               </w:rPr>
               <w:t>NXP SAM AV2</w:t>
               <w:tab/>
@@ -787,6 +821,7 @@
               <w:rPr>
                 <w:webHidden/>
                 <w:rStyle w:val="IndexLink"/>
+                <w:vanish w:val="false"/>
               </w:rPr>
               <w:t>HSM PKCS#11</w:t>
               <w:tab/>
@@ -808,6 +843,7 @@
               <w:rPr>
                 <w:webHidden/>
                 <w:rStyle w:val="IndexLink"/>
+                <w:vanish w:val="false"/>
               </w:rPr>
               <w:t>Favoris</w:t>
               <w:tab/>
@@ -817,6 +853,7 @@
           <w:r>
             <w:rPr>
               <w:rStyle w:val="IndexLink"/>
+              <w:vanish w:val="false"/>
             </w:rPr>
             <w:fldChar w:fldCharType="end"/>
           </w:r>
@@ -840,20 +877,23 @@
         <w:pStyle w:val="Heading1"/>
         <w:rPr/>
       </w:pPr>
+      <w:bookmarkStart w:id="2" w:name="__RefHeading___Toc1156_2924010706"/>
+      <w:bookmarkStart w:id="3" w:name="_Toc121928443"/>
+      <w:bookmarkEnd w:id="2"/>
       <w:sdt>
         <w:sdtPr>
-          <w:id w:val="1560109798"/>
-          <w:dataBinding w:prefixMappings="xmlns:ns0='http://purl.org/dc/elements/1.1/' xmlns:ns1='http://schemas.openxmlformats.org/package/2006/metadata/core-properties' " w:xpath="/ns1:coreProperties[1]/ns0:title[1]" w:storeItemID="{6C3C8BC8-F283-45AE-878A-BAB7291924A1}"/>
-          <w:text w:multiLine="1"/>
           <w:placeholder>
             <w:docPart w:val="BF19F361976D4A08BF2EEE7C04484CE5"/>
           </w:placeholder>
+          <w:dataBinding w:prefixMappings="xmlns:ns0='http://purl.org/dc/elements/1.1/' xmlns:ns1='http://schemas.openxmlformats.org/package/2006/metadata/core-properties' " w:xpath="/ns1:coreProperties[1]/ns0:title[1]" w:storeItemID="{6C3C8BC8-F283-45AE-878A-BAB7291924A1}"/>
           <w:alias w:val="Titre"/>
+          <w:id w:val="1560109798"/>
+          <w:text/>
         </w:sdtPr>
         <w:sdtContent>
-          <w:bookmarkStart w:id="2" w:name="__RefHeading___Toc1156_2924010706"/>
-          <w:bookmarkStart w:id="3" w:name="_Toc121928443"/>
-          <w:bookmarkEnd w:id="2"/>
+          <w:r>
+            <w:rPr/>
+          </w:r>
           <w:r>
             <w:rPr/>
             <w:t>LEOSAC KEY MANAGER</w:t>
@@ -921,14 +961,7 @@
           <w:b/>
           <w:bCs/>
         </w:rPr>
-        <w:t>.</w:t>
-      </w:r>
-      <w:r>
-        <w:rPr>
-          <w:b/>
-          <w:bCs/>
-        </w:rPr>
-        <w:t>NET Desktop 7.0</w:t>
+        <w:t>.NET Desktop 7.0</w:t>
       </w:r>
       <w:r>
         <w:rPr>
@@ -1010,7 +1043,7 @@
       </w:tblPr>
       <w:tblGrid>
         <w:gridCol w:w="3450"/>
-        <w:gridCol w:w="2875"/>
+        <w:gridCol w:w="2874"/>
       </w:tblGrid>
       <w:tr>
         <w:trPr/>
@@ -1023,29 +1056,27 @@
           <w:p>
             <w:pPr>
               <w:pStyle w:val="TableHeading"/>
+              <w:widowControl w:val="false"/>
               <w:spacing w:before="0" w:after="200"/>
               <w:jc w:val="center"/>
               <w:rPr/>
             </w:pPr>
             <w:r>
               <w:rPr/>
-              <w:t>Process</w:t>
-            </w:r>
-            <w:r>
-              <w:rPr/>
-              <w:t>eur</w:t>
+              <w:t>Processeur</w:t>
             </w:r>
           </w:p>
         </w:tc>
         <w:tc>
           <w:tcPr>
-            <w:tcW w:w="2875" w:type="dxa"/>
+            <w:tcW w:w="2874" w:type="dxa"/>
             <w:tcBorders/>
             <w:vAlign w:val="center"/>
           </w:tcPr>
           <w:p>
             <w:pPr>
               <w:pStyle w:val="TableContents"/>
+              <w:widowControl w:val="false"/>
               <w:spacing w:before="0" w:after="200"/>
               <w:jc w:val="center"/>
               <w:rPr/>
@@ -1068,6 +1099,7 @@
           <w:p>
             <w:pPr>
               <w:pStyle w:val="TableHeading"/>
+              <w:widowControl w:val="false"/>
               <w:spacing w:before="0" w:after="200"/>
               <w:jc w:val="center"/>
               <w:rPr/>
@@ -1080,13 +1112,14 @@
         </w:tc>
         <w:tc>
           <w:tcPr>
-            <w:tcW w:w="2875" w:type="dxa"/>
+            <w:tcW w:w="2874" w:type="dxa"/>
             <w:tcBorders/>
             <w:vAlign w:val="center"/>
           </w:tcPr>
           <w:p>
             <w:pPr>
               <w:pStyle w:val="TableContents"/>
+              <w:widowControl w:val="false"/>
               <w:spacing w:before="0" w:after="200"/>
               <w:jc w:val="center"/>
               <w:rPr/>
@@ -1109,6 +1142,7 @@
           <w:p>
             <w:pPr>
               <w:pStyle w:val="TableHeading"/>
+              <w:widowControl w:val="false"/>
               <w:spacing w:before="0" w:after="200"/>
               <w:jc w:val="center"/>
               <w:rPr/>
@@ -1121,13 +1155,14 @@
         </w:tc>
         <w:tc>
           <w:tcPr>
-            <w:tcW w:w="2875" w:type="dxa"/>
+            <w:tcW w:w="2874" w:type="dxa"/>
             <w:tcBorders/>
             <w:vAlign w:val="center"/>
           </w:tcPr>
           <w:p>
             <w:pPr>
               <w:pStyle w:val="TableContents"/>
+              <w:widowControl w:val="false"/>
               <w:spacing w:before="0" w:after="200"/>
               <w:jc w:val="center"/>
               <w:rPr/>
@@ -1228,7 +1263,7 @@
       </w:pPr>
       <w:r>
         <w:rPr/>
-        <w:t>Des « tuiles » vous invitent à créer un nouveau magasin de clés, à ouvrir un magasin de clés existant ou bien à lister les magasins de clés favoris.</w:t>
+        <w:t>Des « tuiles » vous invitent à ouvrir un magasin de clés existant ou bien à lister les magasins de clés favoris.</w:t>
       </w:r>
     </w:p>
     <w:p>
@@ -4875,7 +4910,7 @@
       <mc:AlternateContent>
         <mc:Choice Requires="wps">
           <w:drawing>
-            <wp:anchor behindDoc="1" distT="0" distB="6985" distL="0" distR="3175" simplePos="0" locked="0" layoutInCell="0" allowOverlap="1" relativeHeight="2" wp14:anchorId="66C3054C">
+            <wp:anchor behindDoc="1" distT="0" distB="0" distL="0" distR="0" simplePos="0" locked="0" layoutInCell="0" allowOverlap="1" relativeHeight="2" wp14:anchorId="66C3054C">
               <wp:simplePos x="0" y="0"/>
               <wp:positionH relativeFrom="page">
                 <wp:align>right</wp:align>
@@ -4957,7 +4992,8 @@
                               <w:p>
                                 <w:pPr>
                                   <w:pStyle w:val="Heading2"/>
-                                  <w:widowControl/>
+                                  <w:widowControl w:val="false"/>
+                                  <w:suppressAutoHyphens w:val="true"/>
                                   <w:spacing w:lineRule="auto" w:line="240" w:before="360" w:after="0"/>
                                   <w:jc w:val="left"/>
                                   <w:rPr>
@@ -4990,7 +5026,8 @@
                               <w:p>
                                 <w:pPr>
                                   <w:pStyle w:val="Subtitle"/>
-                                  <w:widowControl/>
+                                  <w:widowControl w:val="false"/>
+                                  <w:suppressAutoHyphens w:val="true"/>
                                   <w:spacing w:lineRule="auto" w:line="240" w:before="0" w:after="160"/>
                                   <w:rPr>
                                     <w:rFonts w:eastAsia="" w:cs="Tahoma"/>
@@ -5009,7 +5046,8 @@
                               <w:p>
                                 <w:pPr>
                                   <w:pStyle w:val="Subtitle"/>
-                                  <w:widowControl/>
+                                  <w:widowControl w:val="false"/>
+                                  <w:suppressAutoHyphens w:val="true"/>
                                   <w:spacing w:lineRule="auto" w:line="240" w:before="0" w:after="160"/>
                                   <w:rPr>
                                     <w:rFonts w:eastAsia="" w:cs="Tahoma"/>
@@ -5059,21 +5097,14 @@
                                     <w:kern w:val="0"/>
                                     <w:lang w:val="fr-FR" w:eastAsia="ja-JP" w:bidi="ar-SA"/>
                                   </w:rPr>
-                                  <w:t>1.</w:t>
-                                </w:r>
-                                <w:r>
-                                  <w:rPr>
-                                    <w:rFonts w:eastAsia="" w:cs="Tahoma"/>
-                                    <w:kern w:val="0"/>
-                                    <w:lang w:val="fr-FR" w:eastAsia="ja-JP" w:bidi="ar-SA"/>
-                                  </w:rPr>
-                                  <w:t>1</w:t>
+                                  <w:t>1.1</w:t>
                                 </w:r>
                               </w:p>
                               <w:p>
                                 <w:pPr>
                                   <w:pStyle w:val="Subtitle"/>
-                                  <w:widowControl/>
+                                  <w:widowControl w:val="false"/>
+                                  <w:suppressAutoHyphens w:val="true"/>
                                   <w:spacing w:lineRule="auto" w:line="240" w:before="0" w:after="160"/>
                                   <w:rPr>
                                     <w:rFonts w:eastAsia="" w:cs="Tahoma"/>
@@ -5111,7 +5142,7 @@
                                     <w:rFonts w:eastAsia="" w:cs="Tahoma"/>
                                     <w:lang w:val="fr-FR" w:eastAsia="ja-JP" w:bidi="ar-SA"/>
                                   </w:rPr>
-                                  <w:t>12/10/2023</w:t>
+                                  <w:t>30/11/2023</w:t>
                                 </w:r>
                                 <w:r>
                                   <w:rPr>
@@ -5125,7 +5156,8 @@
                               <w:p>
                                 <w:pPr>
                                   <w:pStyle w:val="Subtitle"/>
-                                  <w:widowControl/>
+                                  <w:widowControl w:val="false"/>
+                                  <w:suppressAutoHyphens w:val="true"/>
                                   <w:spacing w:lineRule="auto" w:line="240" w:before="0" w:after="160"/>
                                   <w:rPr>
                                     <w:rFonts w:eastAsia="" w:cs="Tahoma"/>
@@ -5144,7 +5176,8 @@
                               <w:p>
                                 <w:pPr>
                                   <w:pStyle w:val="Subtitle"/>
-                                  <w:widowControl/>
+                                  <w:widowControl w:val="false"/>
+                                  <w:suppressAutoHyphens w:val="true"/>
                                   <w:spacing w:lineRule="auto" w:line="240" w:before="0" w:after="160"/>
                                   <w:rPr>
                                     <w:rFonts w:eastAsia="" w:cs="Tahoma"/>
@@ -5164,7 +5197,8 @@
                               <w:p>
                                 <w:pPr>
                                   <w:pStyle w:val="Subtitle"/>
-                                  <w:widowControl/>
+                                  <w:widowControl w:val="false"/>
+                                  <w:suppressAutoHyphens w:val="true"/>
                                   <w:spacing w:lineRule="auto" w:line="240" w:before="0" w:after="160"/>
                                   <w:rPr>
                                     <w:rFonts w:eastAsia="" w:cs="Tahoma"/>
@@ -5174,15 +5208,22 @@
                                 </w:pPr>
                                 <w:sdt>
                                   <w:sdtPr>
-                                    <w:id w:val="1063306914"/>
-                                    <w:dataBinding w:prefixMappings="xmlns:ns0='http://purl.org/dc/elements/1.1/' xmlns:ns1='http://schemas.openxmlformats.org/package/2006/metadata/core-properties' " w:xpath="/ns1:coreProperties[1]/ns0:creator[1]" w:storeItemID="{6C3C8BC8-F283-45AE-878A-BAB7291924A1}"/>
                                     <w:placeholder>
                                       <w:docPart w:val="0CC488C72E5D4376B68D049FE0040291"/>
                                     </w:placeholder>
+                                    <w:dataBinding w:prefixMappings="xmlns:ns0='http://purl.org/dc/elements/1.1/' xmlns:ns1='http://schemas.openxmlformats.org/package/2006/metadata/core-properties' " w:xpath="/ns1:coreProperties[1]/ns0:creator[1]" w:storeItemID="{6C3C8BC8-F283-45AE-878A-BAB7291924A1}"/>
                                     <w:alias w:val="Auteur "/>
+                                    <w:id w:val="1063306914"/>
                                     <w:text/>
                                   </w:sdtPr>
                                   <w:sdtContent>
+                                    <w:r>
+                                      <w:rPr>
+                                        <w:rFonts w:eastAsia="" w:cs="Tahoma"/>
+                                        <w:kern w:val="0"/>
+                                        <w:lang w:val="fr-FR" w:eastAsia="ja-JP" w:bidi="ar-SA"/>
+                                      </w:rPr>
+                                    </w:r>
                                     <w:r>
                                       <w:rPr>
                                         <w:rFonts w:eastAsia="" w:cs="Tahoma"/>
@@ -5197,7 +5238,8 @@
                               <w:p>
                                 <w:pPr>
                                   <w:pStyle w:val="FrameContents"/>
-                                  <w:widowControl/>
+                                  <w:widowControl w:val="false"/>
+                                  <w:suppressAutoHyphens w:val="true"/>
                                   <w:spacing w:lineRule="auto" w:line="240" w:before="0" w:after="0"/>
                                   <w:jc w:val="right"/>
                                   <w:rPr>
@@ -5250,7 +5292,7 @@
         </mc:Choice>
         <mc:Fallback>
           <w:pict>
-            <v:rect id="shape_0" ID="Rectangle 5" path="m0,0l-2147483645,0l-2147483645,-2147483646l0,-2147483646xe" fillcolor="#ed7d31" stroked="f" o:allowincell="f" style="position:absolute;margin-left:-0.3pt;margin-top:-132.15pt;width:595.25pt;height:179.4pt;mso-wrap-style:none;v-text-anchor:middle;mso-position-horizontal:right;mso-position-horizontal-relative:page" wp14:anchorId="66C3054C">
+            <v:rect id="shape_0" ID="Rectangle 5" path="m0,0l-2147483645,0l-2147483645,-2147483646l0,-2147483646xe" fillcolor="#ed7d31" stroked="f" o:allowincell="f" style="position:absolute;margin-left:-0.05pt;margin-top:-132.15pt;width:595.25pt;height:179.4pt;mso-wrap-style:none;v-text-anchor:middle;mso-position-horizontal:right;mso-position-horizontal-relative:page" wp14:anchorId="66C3054C">
               <v:fill o:detectmouseclick="t" type="solid" color2="#1282ce"/>
               <v:stroke color="#3465a4" weight="12600" joinstyle="miter" endcap="flat"/>
               <v:textbox>
@@ -5290,7 +5332,8 @@
                         <w:p>
                           <w:pPr>
                             <w:pStyle w:val="Heading2"/>
-                            <w:widowControl/>
+                            <w:widowControl w:val="false"/>
+                            <w:suppressAutoHyphens w:val="true"/>
                             <w:spacing w:lineRule="auto" w:line="240" w:before="360" w:after="0"/>
                             <w:jc w:val="left"/>
                             <w:rPr>
@@ -5323,7 +5366,8 @@
                         <w:p>
                           <w:pPr>
                             <w:pStyle w:val="Subtitle"/>
-                            <w:widowControl/>
+                            <w:widowControl w:val="false"/>
+                            <w:suppressAutoHyphens w:val="true"/>
                             <w:spacing w:lineRule="auto" w:line="240" w:before="0" w:after="160"/>
                             <w:rPr>
                               <w:rFonts w:eastAsia="" w:cs="Tahoma"/>
@@ -5342,7 +5386,8 @@
                         <w:p>
                           <w:pPr>
                             <w:pStyle w:val="Subtitle"/>
-                            <w:widowControl/>
+                            <w:widowControl w:val="false"/>
+                            <w:suppressAutoHyphens w:val="true"/>
                             <w:spacing w:lineRule="auto" w:line="240" w:before="0" w:after="160"/>
                             <w:rPr>
                               <w:rFonts w:eastAsia="" w:cs="Tahoma"/>
@@ -5392,21 +5437,14 @@
                               <w:kern w:val="0"/>
                               <w:lang w:val="fr-FR" w:eastAsia="ja-JP" w:bidi="ar-SA"/>
                             </w:rPr>
-                            <w:t>1.</w:t>
-                          </w:r>
-                          <w:r>
-                            <w:rPr>
-                              <w:rFonts w:eastAsia="" w:cs="Tahoma"/>
-                              <w:kern w:val="0"/>
-                              <w:lang w:val="fr-FR" w:eastAsia="ja-JP" w:bidi="ar-SA"/>
-                            </w:rPr>
-                            <w:t>1</w:t>
+                            <w:t>1.1</w:t>
                           </w:r>
                         </w:p>
                         <w:p>
                           <w:pPr>
                             <w:pStyle w:val="Subtitle"/>
-                            <w:widowControl/>
+                            <w:widowControl w:val="false"/>
+                            <w:suppressAutoHyphens w:val="true"/>
                             <w:spacing w:lineRule="auto" w:line="240" w:before="0" w:after="160"/>
                             <w:rPr>
                               <w:rFonts w:eastAsia="" w:cs="Tahoma"/>
@@ -5444,7 +5482,7 @@
                               <w:rFonts w:eastAsia="" w:cs="Tahoma"/>
                               <w:lang w:val="fr-FR" w:eastAsia="ja-JP" w:bidi="ar-SA"/>
                             </w:rPr>
-                            <w:t>12/10/2023</w:t>
+                            <w:t>30/11/2023</w:t>
                           </w:r>
                           <w:r>
                             <w:rPr>
@@ -5458,7 +5496,8 @@
                         <w:p>
                           <w:pPr>
                             <w:pStyle w:val="Subtitle"/>
-                            <w:widowControl/>
+                            <w:widowControl w:val="false"/>
+                            <w:suppressAutoHyphens w:val="true"/>
                             <w:spacing w:lineRule="auto" w:line="240" w:before="0" w:after="160"/>
                             <w:rPr>
                               <w:rFonts w:eastAsia="" w:cs="Tahoma"/>
@@ -5477,7 +5516,8 @@
                         <w:p>
                           <w:pPr>
                             <w:pStyle w:val="Subtitle"/>
-                            <w:widowControl/>
+                            <w:widowControl w:val="false"/>
+                            <w:suppressAutoHyphens w:val="true"/>
                             <w:spacing w:lineRule="auto" w:line="240" w:before="0" w:after="160"/>
                             <w:rPr>
                               <w:rFonts w:eastAsia="" w:cs="Tahoma"/>
@@ -5497,7 +5537,8 @@
                         <w:p>
                           <w:pPr>
                             <w:pStyle w:val="Subtitle"/>
-                            <w:widowControl/>
+                            <w:widowControl w:val="false"/>
+                            <w:suppressAutoHyphens w:val="true"/>
                             <w:spacing w:lineRule="auto" w:line="240" w:before="0" w:after="160"/>
                             <w:rPr>
                               <w:rFonts w:eastAsia="" w:cs="Tahoma"/>
@@ -5507,15 +5548,22 @@
                           </w:pPr>
                           <w:sdt>
                             <w:sdtPr>
-                              <w:id w:val="1039232538"/>
-                              <w:dataBinding w:prefixMappings="xmlns:ns0='http://purl.org/dc/elements/1.1/' xmlns:ns1='http://schemas.openxmlformats.org/package/2006/metadata/core-properties' " w:xpath="/ns1:coreProperties[1]/ns0:creator[1]" w:storeItemID="{6C3C8BC8-F283-45AE-878A-BAB7291924A1}"/>
                               <w:placeholder>
                                 <w:docPart w:val="0CC488C72E5D4376B68D049FE0040291"/>
                               </w:placeholder>
+                              <w:dataBinding w:prefixMappings="xmlns:ns0='http://purl.org/dc/elements/1.1/' xmlns:ns1='http://schemas.openxmlformats.org/package/2006/metadata/core-properties' " w:xpath="/ns1:coreProperties[1]/ns0:creator[1]" w:storeItemID="{6C3C8BC8-F283-45AE-878A-BAB7291924A1}"/>
                               <w:alias w:val="Auteur "/>
+                              <w:id w:val="1063306914"/>
                               <w:text/>
                             </w:sdtPr>
                             <w:sdtContent>
+                              <w:r>
+                                <w:rPr>
+                                  <w:rFonts w:eastAsia="" w:cs="Tahoma"/>
+                                  <w:kern w:val="0"/>
+                                  <w:lang w:val="fr-FR" w:eastAsia="ja-JP" w:bidi="ar-SA"/>
+                                </w:rPr>
+                              </w:r>
                               <w:r>
                                 <w:rPr>
                                   <w:rFonts w:eastAsia="" w:cs="Tahoma"/>
@@ -5530,7 +5578,8 @@
                         <w:p>
                           <w:pPr>
                             <w:pStyle w:val="FrameContents"/>
-                            <w:widowControl/>
+                            <w:widowControl w:val="false"/>
+                            <w:suppressAutoHyphens w:val="true"/>
                             <w:spacing w:lineRule="auto" w:line="240" w:before="0" w:after="0"/>
                             <w:jc w:val="right"/>
                             <w:rPr>
@@ -5628,7 +5677,7 @@
         <w:b/>
         <w:bCs/>
       </w:rPr>
-      <w:instrText xml:space="preserve"> PAGE \* ARABIC </w:instrText>
+      <w:instrText xml:space="preserve"> PAGE </w:instrText>
     </w:r>
     <w:r>
       <w:rPr>
@@ -5667,7 +5716,7 @@
         <w:b/>
         <w:bCs/>
       </w:rPr>
-      <w:instrText xml:space="preserve"> NUMPAGES \* ARABIC </w:instrText>
+      <w:instrText xml:space="preserve"> NUMPAGES </w:instrText>
     </w:r>
     <w:r>
       <w:rPr>
@@ -5828,6 +5877,7 @@
         </w:tabs>
         <w:ind w:left="1080" w:hanging="360"/>
       </w:pPr>
+      <w:rPr/>
     </w:lvl>
     <w:lvl w:ilvl="2">
       <w:start w:val="1"/>
@@ -5840,6 +5890,7 @@
         </w:tabs>
         <w:ind w:left="1440" w:hanging="360"/>
       </w:pPr>
+      <w:rPr/>
     </w:lvl>
     <w:lvl w:ilvl="3">
       <w:start w:val="1"/>
@@ -5852,6 +5903,7 @@
         </w:tabs>
         <w:ind w:left="1800" w:hanging="360"/>
       </w:pPr>
+      <w:rPr/>
     </w:lvl>
     <w:lvl w:ilvl="4">
       <w:start w:val="1"/>
@@ -5864,6 +5916,7 @@
         </w:tabs>
         <w:ind w:left="2160" w:hanging="360"/>
       </w:pPr>
+      <w:rPr/>
     </w:lvl>
     <w:lvl w:ilvl="5">
       <w:start w:val="1"/>
@@ -5876,6 +5929,7 @@
         </w:tabs>
         <w:ind w:left="2520" w:hanging="360"/>
       </w:pPr>
+      <w:rPr/>
     </w:lvl>
     <w:lvl w:ilvl="6">
       <w:start w:val="1"/>
@@ -5888,6 +5942,7 @@
         </w:tabs>
         <w:ind w:left="2880" w:hanging="360"/>
       </w:pPr>
+      <w:rPr/>
     </w:lvl>
     <w:lvl w:ilvl="7">
       <w:start w:val="1"/>
@@ -5900,6 +5955,7 @@
         </w:tabs>
         <w:ind w:left="3240" w:hanging="360"/>
       </w:pPr>
+      <w:rPr/>
     </w:lvl>
     <w:lvl w:ilvl="8">
       <w:start w:val="1"/>
@@ -5912,6 +5968,7 @@
         </w:tabs>
         <w:ind w:left="3600" w:hanging="360"/>
       </w:pPr>
+      <w:rPr/>
     </w:lvl>
   </w:abstractNum>
   <w:abstractNum w:abstractNumId="2">
@@ -5941,6 +5998,7 @@
         </w:tabs>
         <w:ind w:left="1080" w:hanging="360"/>
       </w:pPr>
+      <w:rPr/>
     </w:lvl>
     <w:lvl w:ilvl="2">
       <w:start w:val="1"/>
@@ -5953,6 +6011,7 @@
         </w:tabs>
         <w:ind w:left="1440" w:hanging="360"/>
       </w:pPr>
+      <w:rPr/>
     </w:lvl>
     <w:lvl w:ilvl="3">
       <w:start w:val="1"/>
@@ -5965,6 +6024,7 @@
         </w:tabs>
         <w:ind w:left="1800" w:hanging="360"/>
       </w:pPr>
+      <w:rPr/>
     </w:lvl>
     <w:lvl w:ilvl="4">
       <w:start w:val="1"/>
@@ -5977,6 +6037,7 @@
         </w:tabs>
         <w:ind w:left="2160" w:hanging="360"/>
       </w:pPr>
+      <w:rPr/>
     </w:lvl>
     <w:lvl w:ilvl="5">
       <w:start w:val="1"/>
@@ -5989,6 +6050,7 @@
         </w:tabs>
         <w:ind w:left="2520" w:hanging="360"/>
       </w:pPr>
+      <w:rPr/>
     </w:lvl>
     <w:lvl w:ilvl="6">
       <w:start w:val="1"/>
@@ -6001,6 +6063,7 @@
         </w:tabs>
         <w:ind w:left="2880" w:hanging="360"/>
       </w:pPr>
+      <w:rPr/>
     </w:lvl>
     <w:lvl w:ilvl="7">
       <w:start w:val="1"/>
@@ -6013,6 +6076,7 @@
         </w:tabs>
         <w:ind w:left="3240" w:hanging="360"/>
       </w:pPr>
+      <w:rPr/>
     </w:lvl>
     <w:lvl w:ilvl="8">
       <w:start w:val="1"/>
@@ -6025,6 +6089,7 @@
         </w:tabs>
         <w:ind w:left="3600" w:hanging="360"/>
       </w:pPr>
+      <w:rPr/>
     </w:lvl>
   </w:abstractNum>
   <w:abstractNum w:abstractNumId="3">
@@ -6054,6 +6119,7 @@
         </w:tabs>
         <w:ind w:left="1080" w:hanging="360"/>
       </w:pPr>
+      <w:rPr/>
     </w:lvl>
     <w:lvl w:ilvl="2">
       <w:start w:val="1"/>
@@ -6066,6 +6132,7 @@
         </w:tabs>
         <w:ind w:left="1440" w:hanging="360"/>
       </w:pPr>
+      <w:rPr/>
     </w:lvl>
     <w:lvl w:ilvl="3">
       <w:start w:val="1"/>
@@ -6078,6 +6145,7 @@
         </w:tabs>
         <w:ind w:left="1800" w:hanging="360"/>
       </w:pPr>
+      <w:rPr/>
     </w:lvl>
     <w:lvl w:ilvl="4">
       <w:start w:val="1"/>
@@ -6090,6 +6158,7 @@
         </w:tabs>
         <w:ind w:left="2160" w:hanging="360"/>
       </w:pPr>
+      <w:rPr/>
     </w:lvl>
     <w:lvl w:ilvl="5">
       <w:start w:val="1"/>
@@ -6102,6 +6171,7 @@
         </w:tabs>
         <w:ind w:left="2520" w:hanging="360"/>
       </w:pPr>
+      <w:rPr/>
     </w:lvl>
     <w:lvl w:ilvl="6">
       <w:start w:val="1"/>
@@ -6114,6 +6184,7 @@
         </w:tabs>
         <w:ind w:left="2880" w:hanging="360"/>
       </w:pPr>
+      <w:rPr/>
     </w:lvl>
     <w:lvl w:ilvl="7">
       <w:start w:val="1"/>
@@ -6126,6 +6197,7 @@
         </w:tabs>
         <w:ind w:left="3240" w:hanging="360"/>
       </w:pPr>
+      <w:rPr/>
     </w:lvl>
     <w:lvl w:ilvl="8">
       <w:start w:val="1"/>
@@ -6138,6 +6210,7 @@
         </w:tabs>
         <w:ind w:left="3600" w:hanging="360"/>
       </w:pPr>
+      <w:rPr/>
     </w:lvl>
   </w:abstractNum>
   <w:abstractNum w:abstractNumId="4">
@@ -6167,6 +6240,7 @@
         </w:tabs>
         <w:ind w:left="1080" w:hanging="360"/>
       </w:pPr>
+      <w:rPr/>
     </w:lvl>
     <w:lvl w:ilvl="2">
       <w:start w:val="1"/>
@@ -6179,6 +6253,7 @@
         </w:tabs>
         <w:ind w:left="1440" w:hanging="360"/>
       </w:pPr>
+      <w:rPr/>
     </w:lvl>
     <w:lvl w:ilvl="3">
       <w:start w:val="1"/>
@@ -6191,6 +6266,7 @@
         </w:tabs>
         <w:ind w:left="1800" w:hanging="360"/>
       </w:pPr>
+      <w:rPr/>
     </w:lvl>
     <w:lvl w:ilvl="4">
       <w:start w:val="1"/>
@@ -6203,6 +6279,7 @@
         </w:tabs>
         <w:ind w:left="2160" w:hanging="360"/>
       </w:pPr>
+      <w:rPr/>
     </w:lvl>
     <w:lvl w:ilvl="5">
       <w:start w:val="1"/>
@@ -6215,6 +6292,7 @@
         </w:tabs>
         <w:ind w:left="2520" w:hanging="360"/>
       </w:pPr>
+      <w:rPr/>
     </w:lvl>
     <w:lvl w:ilvl="6">
       <w:start w:val="1"/>
@@ -6227,6 +6305,7 @@
         </w:tabs>
         <w:ind w:left="2880" w:hanging="360"/>
       </w:pPr>
+      <w:rPr/>
     </w:lvl>
     <w:lvl w:ilvl="7">
       <w:start w:val="1"/>
@@ -6239,6 +6318,7 @@
         </w:tabs>
         <w:ind w:left="3240" w:hanging="360"/>
       </w:pPr>
+      <w:rPr/>
     </w:lvl>
     <w:lvl w:ilvl="8">
       <w:start w:val="1"/>
@@ -6251,6 +6331,7 @@
         </w:tabs>
         <w:ind w:left="3600" w:hanging="360"/>
       </w:pPr>
+      <w:rPr/>
     </w:lvl>
   </w:abstractNum>
   <w:abstractNum w:abstractNumId="5">
@@ -6280,6 +6361,7 @@
         </w:tabs>
         <w:ind w:left="1080" w:hanging="360"/>
       </w:pPr>
+      <w:rPr/>
     </w:lvl>
     <w:lvl w:ilvl="2">
       <w:start w:val="1"/>
@@ -6292,6 +6374,7 @@
         </w:tabs>
         <w:ind w:left="1440" w:hanging="360"/>
       </w:pPr>
+      <w:rPr/>
     </w:lvl>
     <w:lvl w:ilvl="3">
       <w:start w:val="1"/>
@@ -6304,6 +6387,7 @@
         </w:tabs>
         <w:ind w:left="1800" w:hanging="360"/>
       </w:pPr>
+      <w:rPr/>
     </w:lvl>
     <w:lvl w:ilvl="4">
       <w:start w:val="1"/>
@@ -6316,6 +6400,7 @@
         </w:tabs>
         <w:ind w:left="2160" w:hanging="360"/>
       </w:pPr>
+      <w:rPr/>
     </w:lvl>
     <w:lvl w:ilvl="5">
       <w:start w:val="1"/>
@@ -6328,6 +6413,7 @@
         </w:tabs>
         <w:ind w:left="2520" w:hanging="360"/>
       </w:pPr>
+      <w:rPr/>
     </w:lvl>
     <w:lvl w:ilvl="6">
       <w:start w:val="1"/>
@@ -6340,6 +6426,7 @@
         </w:tabs>
         <w:ind w:left="2880" w:hanging="360"/>
       </w:pPr>
+      <w:rPr/>
     </w:lvl>
     <w:lvl w:ilvl="7">
       <w:start w:val="1"/>
@@ -6352,6 +6439,7 @@
         </w:tabs>
         <w:ind w:left="3240" w:hanging="360"/>
       </w:pPr>
+      <w:rPr/>
     </w:lvl>
     <w:lvl w:ilvl="8">
       <w:start w:val="1"/>
@@ -6364,6 +6452,7 @@
         </w:tabs>
         <w:ind w:left="3600" w:hanging="360"/>
       </w:pPr>
+      <w:rPr/>
     </w:lvl>
   </w:abstractNum>
   <w:abstractNum w:abstractNumId="6">
@@ -6391,6 +6480,7 @@
         </w:tabs>
         <w:ind w:left="1080" w:hanging="360"/>
       </w:pPr>
+      <w:rPr/>
     </w:lvl>
     <w:lvl w:ilvl="2">
       <w:start w:val="1"/>
@@ -6403,6 +6493,7 @@
         </w:tabs>
         <w:ind w:left="1440" w:hanging="360"/>
       </w:pPr>
+      <w:rPr/>
     </w:lvl>
     <w:lvl w:ilvl="3">
       <w:start w:val="1"/>
@@ -6415,6 +6506,7 @@
         </w:tabs>
         <w:ind w:left="1800" w:hanging="360"/>
       </w:pPr>
+      <w:rPr/>
     </w:lvl>
     <w:lvl w:ilvl="4">
       <w:start w:val="1"/>
@@ -6427,6 +6519,7 @@
         </w:tabs>
         <w:ind w:left="2160" w:hanging="360"/>
       </w:pPr>
+      <w:rPr/>
     </w:lvl>
     <w:lvl w:ilvl="5">
       <w:start w:val="1"/>
@@ -6439,6 +6532,7 @@
         </w:tabs>
         <w:ind w:left="2520" w:hanging="360"/>
       </w:pPr>
+      <w:rPr/>
     </w:lvl>
     <w:lvl w:ilvl="6">
       <w:start w:val="1"/>
@@ -6451,6 +6545,7 @@
         </w:tabs>
         <w:ind w:left="2880" w:hanging="360"/>
       </w:pPr>
+      <w:rPr/>
     </w:lvl>
     <w:lvl w:ilvl="7">
       <w:start w:val="1"/>
@@ -6463,6 +6558,7 @@
         </w:tabs>
         <w:ind w:left="3240" w:hanging="360"/>
       </w:pPr>
+      <w:rPr/>
     </w:lvl>
     <w:lvl w:ilvl="8">
       <w:start w:val="1"/>
@@ -6475,6 +6571,7 @@
         </w:tabs>
         <w:ind w:left="3600" w:hanging="360"/>
       </w:pPr>
+      <w:rPr/>
     </w:lvl>
   </w:abstractNum>
   <w:abstractNum w:abstractNumId="7">
@@ -6502,6 +6599,7 @@
         </w:tabs>
         <w:ind w:left="1080" w:hanging="360"/>
       </w:pPr>
+      <w:rPr/>
     </w:lvl>
     <w:lvl w:ilvl="2">
       <w:start w:val="1"/>
@@ -6514,6 +6612,7 @@
         </w:tabs>
         <w:ind w:left="1440" w:hanging="360"/>
       </w:pPr>
+      <w:rPr/>
     </w:lvl>
     <w:lvl w:ilvl="3">
       <w:start w:val="1"/>
@@ -6526,6 +6625,7 @@
         </w:tabs>
         <w:ind w:left="1800" w:hanging="360"/>
       </w:pPr>
+      <w:rPr/>
     </w:lvl>
     <w:lvl w:ilvl="4">
       <w:start w:val="1"/>
@@ -6538,6 +6638,7 @@
         </w:tabs>
         <w:ind w:left="2160" w:hanging="360"/>
       </w:pPr>
+      <w:rPr/>
     </w:lvl>
     <w:lvl w:ilvl="5">
       <w:start w:val="1"/>
@@ -6550,6 +6651,7 @@
         </w:tabs>
         <w:ind w:left="2520" w:hanging="360"/>
       </w:pPr>
+      <w:rPr/>
     </w:lvl>
     <w:lvl w:ilvl="6">
       <w:start w:val="1"/>
@@ -6562,6 +6664,7 @@
         </w:tabs>
         <w:ind w:left="2880" w:hanging="360"/>
       </w:pPr>
+      <w:rPr/>
     </w:lvl>
     <w:lvl w:ilvl="7">
       <w:start w:val="1"/>
@@ -6574,6 +6677,7 @@
         </w:tabs>
         <w:ind w:left="3240" w:hanging="360"/>
       </w:pPr>
+      <w:rPr/>
     </w:lvl>
     <w:lvl w:ilvl="8">
       <w:start w:val="1"/>
@@ -6586,6 +6690,7 @@
         </w:tabs>
         <w:ind w:left="3600" w:hanging="360"/>
       </w:pPr>
+      <w:rPr/>
     </w:lvl>
   </w:abstractNum>
   <w:abstractNum w:abstractNumId="8">
@@ -6613,6 +6718,7 @@
         </w:tabs>
         <w:ind w:left="1080" w:hanging="360"/>
       </w:pPr>
+      <w:rPr/>
     </w:lvl>
     <w:lvl w:ilvl="2">
       <w:start w:val="1"/>
@@ -6625,6 +6731,7 @@
         </w:tabs>
         <w:ind w:left="1440" w:hanging="360"/>
       </w:pPr>
+      <w:rPr/>
     </w:lvl>
     <w:lvl w:ilvl="3">
       <w:start w:val="1"/>
@@ -6637,6 +6744,7 @@
         </w:tabs>
         <w:ind w:left="1800" w:hanging="360"/>
       </w:pPr>
+      <w:rPr/>
     </w:lvl>
     <w:lvl w:ilvl="4">
       <w:start w:val="1"/>
@@ -6649,6 +6757,7 @@
         </w:tabs>
         <w:ind w:left="2160" w:hanging="360"/>
       </w:pPr>
+      <w:rPr/>
     </w:lvl>
     <w:lvl w:ilvl="5">
       <w:start w:val="1"/>
@@ -6661,6 +6770,7 @@
         </w:tabs>
         <w:ind w:left="2520" w:hanging="360"/>
       </w:pPr>
+      <w:rPr/>
     </w:lvl>
     <w:lvl w:ilvl="6">
       <w:start w:val="1"/>
@@ -6673,6 +6783,7 @@
         </w:tabs>
         <w:ind w:left="2880" w:hanging="360"/>
       </w:pPr>
+      <w:rPr/>
     </w:lvl>
     <w:lvl w:ilvl="7">
       <w:start w:val="1"/>
@@ -6685,6 +6796,7 @@
         </w:tabs>
         <w:ind w:left="3240" w:hanging="360"/>
       </w:pPr>
+      <w:rPr/>
     </w:lvl>
     <w:lvl w:ilvl="8">
       <w:start w:val="1"/>
@@ -6697,6 +6809,7 @@
         </w:tabs>
         <w:ind w:left="3600" w:hanging="360"/>
       </w:pPr>
+      <w:rPr/>
     </w:lvl>
   </w:abstractNum>
   <w:abstractNum w:abstractNumId="9">
@@ -6724,6 +6837,7 @@
         </w:tabs>
         <w:ind w:left="1080" w:hanging="360"/>
       </w:pPr>
+      <w:rPr/>
     </w:lvl>
     <w:lvl w:ilvl="2">
       <w:start w:val="1"/>
@@ -6736,6 +6850,7 @@
         </w:tabs>
         <w:ind w:left="1440" w:hanging="360"/>
       </w:pPr>
+      <w:rPr/>
     </w:lvl>
     <w:lvl w:ilvl="3">
       <w:start w:val="1"/>
@@ -6748,6 +6863,7 @@
         </w:tabs>
         <w:ind w:left="1800" w:hanging="360"/>
       </w:pPr>
+      <w:rPr/>
     </w:lvl>
     <w:lvl w:ilvl="4">
       <w:start w:val="1"/>
@@ -6760,6 +6876,7 @@
         </w:tabs>
         <w:ind w:left="2160" w:hanging="360"/>
       </w:pPr>
+      <w:rPr/>
     </w:lvl>
     <w:lvl w:ilvl="5">
       <w:start w:val="1"/>
@@ -6772,6 +6889,7 @@
         </w:tabs>
         <w:ind w:left="2520" w:hanging="360"/>
       </w:pPr>
+      <w:rPr/>
     </w:lvl>
     <w:lvl w:ilvl="6">
       <w:start w:val="1"/>
@@ -6784,6 +6902,7 @@
         </w:tabs>
         <w:ind w:left="2880" w:hanging="360"/>
       </w:pPr>
+      <w:rPr/>
     </w:lvl>
     <w:lvl w:ilvl="7">
       <w:start w:val="1"/>
@@ -6796,6 +6915,7 @@
         </w:tabs>
         <w:ind w:left="3240" w:hanging="360"/>
       </w:pPr>
+      <w:rPr/>
     </w:lvl>
     <w:lvl w:ilvl="8">
       <w:start w:val="1"/>
@@ -6808,6 +6928,7 @@
         </w:tabs>
         <w:ind w:left="3600" w:hanging="360"/>
       </w:pPr>
+      <w:rPr/>
     </w:lvl>
   </w:abstractNum>
   <w:abstractNum w:abstractNumId="10">
@@ -6835,6 +6956,7 @@
         </w:tabs>
         <w:ind w:left="1080" w:hanging="360"/>
       </w:pPr>
+      <w:rPr/>
     </w:lvl>
     <w:lvl w:ilvl="2">
       <w:start w:val="1"/>
@@ -6847,6 +6969,7 @@
         </w:tabs>
         <w:ind w:left="1440" w:hanging="360"/>
       </w:pPr>
+      <w:rPr/>
     </w:lvl>
     <w:lvl w:ilvl="3">
       <w:start w:val="1"/>
@@ -6859,6 +6982,7 @@
         </w:tabs>
         <w:ind w:left="1800" w:hanging="360"/>
       </w:pPr>
+      <w:rPr/>
     </w:lvl>
     <w:lvl w:ilvl="4">
       <w:start w:val="1"/>
@@ -6871,6 +6995,7 @@
         </w:tabs>
         <w:ind w:left="2160" w:hanging="360"/>
       </w:pPr>
+      <w:rPr/>
     </w:lvl>
     <w:lvl w:ilvl="5">
       <w:start w:val="1"/>
@@ -6883,6 +7008,7 @@
         </w:tabs>
         <w:ind w:left="2520" w:hanging="360"/>
       </w:pPr>
+      <w:rPr/>
     </w:lvl>
     <w:lvl w:ilvl="6">
       <w:start w:val="1"/>
@@ -6895,6 +7021,7 @@
         </w:tabs>
         <w:ind w:left="2880" w:hanging="360"/>
       </w:pPr>
+      <w:rPr/>
     </w:lvl>
     <w:lvl w:ilvl="7">
       <w:start w:val="1"/>
@@ -6907,6 +7034,7 @@
         </w:tabs>
         <w:ind w:left="3240" w:hanging="360"/>
       </w:pPr>
+      <w:rPr/>
     </w:lvl>
     <w:lvl w:ilvl="8">
       <w:start w:val="1"/>
@@ -6919,6 +7047,7 @@
         </w:tabs>
         <w:ind w:left="3600" w:hanging="360"/>
       </w:pPr>
+      <w:rPr/>
     </w:lvl>
   </w:abstractNum>
   <w:abstractNum w:abstractNumId="11">
@@ -7617,6 +7746,7 @@
     <w:rsid w:val="002a4610"/>
     <w:pPr>
       <w:widowControl/>
+      <w:suppressAutoHyphens w:val="true"/>
       <w:bidi w:val="0"/>
       <w:spacing w:lineRule="auto" w:line="276" w:before="0" w:after="200"/>
       <w:jc w:val="left"/>
@@ -7983,7 +8113,6 @@
   <w:style w:type="character" w:styleId="Retrait1religneCar" w:customStyle="1">
     <w:name w:val="Retrait 1re ligne Car"/>
     <w:basedOn w:val="CorpsdetexteCar"/>
-    <w:link w:val="BodyTextIndent"/>
     <w:uiPriority w:val="99"/>
     <w:semiHidden/>
     <w:qFormat/>
@@ -8165,7 +8294,6 @@
   </w:style>
   <w:style w:type="character" w:styleId="EndnoteCharacters">
     <w:name w:val="Endnote Characters"/>
-    <w:basedOn w:val="DefaultParagraphFont"/>
     <w:uiPriority w:val="99"/>
     <w:semiHidden/>
     <w:unhideWhenUsed/>
@@ -8211,7 +8339,6 @@
   </w:style>
   <w:style w:type="character" w:styleId="FootnoteCharacters">
     <w:name w:val="Footnote Characters"/>
-    <w:basedOn w:val="DefaultParagraphFont"/>
     <w:uiPriority w:val="99"/>
     <w:semiHidden/>
     <w:unhideWhenUsed/>
@@ -9052,21 +9179,6 @@
       <w:szCs w:val="16"/>
     </w:rPr>
   </w:style>
-  <w:style w:type="paragraph" w:styleId="BodyTextIndent">
-    <w:name w:val="Body Text Indent"/>
-    <w:basedOn w:val="TextBody"/>
-    <w:link w:val="Retrait1religneCar"/>
-    <w:uiPriority w:val="99"/>
-    <w:semiHidden/>
-    <w:unhideWhenUsed/>
-    <w:qFormat/>
-    <w:rsid w:val="002a4610"/>
-    <w:pPr>
-      <w:spacing w:before="0" w:after="200"/>
-      <w:ind w:firstLine="360"/>
-    </w:pPr>
-    <w:rPr/>
-  </w:style>
   <w:style w:type="paragraph" w:styleId="TextBodyIndent">
     <w:name w:val="Body Text Indent"/>
     <w:basedOn w:val="Normal"/>
@@ -9521,58 +9633,74 @@
       <w:color w:val="2E74B5" w:themeColor="accent1" w:themeShade="bf"/>
     </w:rPr>
   </w:style>
-  <w:style w:type="paragraph" w:styleId="List2">
+  <w:style w:type="paragraph" w:styleId="ListBullet3">
     <w:name w:val="List Bullet 3"/>
     <w:basedOn w:val="Normal"/>
     <w:uiPriority w:val="99"/>
     <w:semiHidden/>
     <w:unhideWhenUsed/>
+    <w:qFormat/>
     <w:rsid w:val="002a4610"/>
     <w:pPr>
+      <w:numPr>
+        <w:ilvl w:val="0"/>
+        <w:numId w:val="3"/>
+      </w:numPr>
       <w:spacing w:before="0" w:after="200"/>
-      <w:ind w:left="566" w:hanging="283"/>
       <w:contextualSpacing/>
     </w:pPr>
     <w:rPr/>
   </w:style>
-  <w:style w:type="paragraph" w:styleId="List3">
+  <w:style w:type="paragraph" w:styleId="ListBullet4">
     <w:name w:val="List Bullet 4"/>
     <w:basedOn w:val="Normal"/>
     <w:uiPriority w:val="99"/>
     <w:semiHidden/>
     <w:unhideWhenUsed/>
+    <w:qFormat/>
     <w:rsid w:val="002a4610"/>
     <w:pPr>
+      <w:numPr>
+        <w:ilvl w:val="0"/>
+        <w:numId w:val="4"/>
+      </w:numPr>
       <w:spacing w:before="0" w:after="200"/>
-      <w:ind w:left="849" w:hanging="283"/>
       <w:contextualSpacing/>
     </w:pPr>
     <w:rPr/>
   </w:style>
-  <w:style w:type="paragraph" w:styleId="List4">
+  <w:style w:type="paragraph" w:styleId="ListBullet5">
     <w:name w:val="List Bullet 5"/>
     <w:basedOn w:val="Normal"/>
     <w:uiPriority w:val="99"/>
     <w:semiHidden/>
     <w:unhideWhenUsed/>
+    <w:qFormat/>
     <w:rsid w:val="002a4610"/>
     <w:pPr>
+      <w:numPr>
+        <w:ilvl w:val="0"/>
+        <w:numId w:val="5"/>
+      </w:numPr>
       <w:spacing w:before="0" w:after="200"/>
-      <w:ind w:left="1132" w:hanging="283"/>
       <w:contextualSpacing/>
     </w:pPr>
     <w:rPr/>
   </w:style>
-  <w:style w:type="paragraph" w:styleId="List5">
+  <w:style w:type="paragraph" w:styleId="ListNumber">
     <w:name w:val="List Number"/>
     <w:basedOn w:val="Normal"/>
     <w:uiPriority w:val="99"/>
     <w:semiHidden/>
     <w:unhideWhenUsed/>
+    <w:qFormat/>
     <w:rsid w:val="002a4610"/>
     <w:pPr>
+      <w:numPr>
+        <w:ilvl w:val="0"/>
+        <w:numId w:val="6"/>
+      </w:numPr>
       <w:spacing w:before="0" w:after="200"/>
-      <w:ind w:left="1415" w:hanging="283"/>
       <w:contextualSpacing/>
     </w:pPr>
     <w:rPr/>
@@ -9613,60 +9741,6 @@
     </w:pPr>
     <w:rPr/>
   </w:style>
-  <w:style w:type="paragraph" w:styleId="ListBullet3">
-    <w:name w:val="List Bullet 3"/>
-    <w:basedOn w:val="Normal"/>
-    <w:uiPriority w:val="99"/>
-    <w:semiHidden/>
-    <w:unhideWhenUsed/>
-    <w:qFormat/>
-    <w:rsid w:val="002a4610"/>
-    <w:pPr>
-      <w:numPr>
-        <w:ilvl w:val="0"/>
-        <w:numId w:val="3"/>
-      </w:numPr>
-      <w:spacing w:before="0" w:after="200"/>
-      <w:contextualSpacing/>
-    </w:pPr>
-    <w:rPr/>
-  </w:style>
-  <w:style w:type="paragraph" w:styleId="ListBullet4">
-    <w:name w:val="List Bullet 4"/>
-    <w:basedOn w:val="Normal"/>
-    <w:uiPriority w:val="99"/>
-    <w:semiHidden/>
-    <w:unhideWhenUsed/>
-    <w:qFormat/>
-    <w:rsid w:val="002a4610"/>
-    <w:pPr>
-      <w:numPr>
-        <w:ilvl w:val="0"/>
-        <w:numId w:val="4"/>
-      </w:numPr>
-      <w:spacing w:before="0" w:after="200"/>
-      <w:contextualSpacing/>
-    </w:pPr>
-    <w:rPr/>
-  </w:style>
-  <w:style w:type="paragraph" w:styleId="ListBullet5">
-    <w:name w:val="List Bullet 5"/>
-    <w:basedOn w:val="Normal"/>
-    <w:uiPriority w:val="99"/>
-    <w:semiHidden/>
-    <w:unhideWhenUsed/>
-    <w:qFormat/>
-    <w:rsid w:val="002a4610"/>
-    <w:pPr>
-      <w:numPr>
-        <w:ilvl w:val="0"/>
-        <w:numId w:val="5"/>
-      </w:numPr>
-      <w:spacing w:before="0" w:after="200"/>
-      <w:contextualSpacing/>
-    </w:pPr>
-    <w:rPr/>
-  </w:style>
   <w:style w:type="paragraph" w:styleId="ListContinue">
     <w:name w:val="List Continue"/>
     <w:basedOn w:val="Normal"/>
@@ -9738,24 +9812,6 @@
     <w:pPr>
       <w:spacing w:before="0" w:after="120"/>
       <w:ind w:left="1415" w:hanging="0"/>
-      <w:contextualSpacing/>
-    </w:pPr>
-    <w:rPr/>
-  </w:style>
-  <w:style w:type="paragraph" w:styleId="ListNumber">
-    <w:name w:val="List Number"/>
-    <w:basedOn w:val="Normal"/>
-    <w:uiPriority w:val="99"/>
-    <w:semiHidden/>
-    <w:unhideWhenUsed/>
-    <w:qFormat/>
-    <w:rsid w:val="002a4610"/>
-    <w:pPr>
-      <w:numPr>
-        <w:ilvl w:val="0"/>
-        <w:numId w:val="6"/>
-      </w:numPr>
-      <w:spacing w:before="0" w:after="200"/>
       <w:contextualSpacing/>
     </w:pPr>
     <w:rPr/>
@@ -9869,6 +9925,7 @@
         <w:tab w:val="left" w:pos="3840" w:leader="none"/>
         <w:tab w:val="left" w:pos="4320" w:leader="none"/>
       </w:tabs>
+      <w:suppressAutoHyphens w:val="true"/>
       <w:bidi w:val="0"/>
       <w:spacing w:lineRule="auto" w:line="276" w:before="0" w:after="0"/>
       <w:jc w:val="left"/>
@@ -9917,6 +9974,7 @@
     <w:rsid w:val="002a4610"/>
     <w:pPr>
       <w:widowControl/>
+      <w:suppressAutoHyphens w:val="true"/>
       <w:bidi w:val="0"/>
       <w:spacing w:lineRule="auto" w:line="240" w:before="0" w:after="0"/>
       <w:jc w:val="left"/>
@@ -34480,35 +34538,4 @@
     </a:ext>
   </a:extLst>
 </a:theme>
-</file>
-
-<file path=customXml/item1.xml><?xml version="1.0" encoding="utf-8"?>
-<b:Sources xmlns:b="http://schemas.openxmlformats.org/officeDocument/2006/bibliography" xmlns="http://schemas.openxmlformats.org/officeDocument/2006/bibliography" SelectedStyle="\APASixthEditionOfficeOnline.xsl" StyleName="APA" Version="6"/>
-</file>
-
-<file path=customXml/item2.xml><?xml version="1.0" encoding="utf-8"?>
-<CoverPageProperties xmlns="http://schemas.microsoft.com/office/2006/coverPageProps">
-  <PublishDate/>
-  <Abstract/>
-  <CompanyAddress/>
-  <CompanyPhone/>
-  <CompanyFax/>
-  <CompanyEmail/>
-</CoverPageProperties>
-</file>
-
-<file path=customXml/itemProps1.xml><?xml version="1.0" encoding="utf-8"?>
-<ds:datastoreItem xmlns:ds="http://schemas.openxmlformats.org/officeDocument/2006/customXml" ds:itemID="{7F0E25A6-2F8F-4A42-A74A-A81B11BE8AC5}">
-  <ds:schemaRefs>
-    <ds:schemaRef ds:uri="http://schemas.openxmlformats.org/officeDocument/2006/bibliography"/>
-  </ds:schemaRefs>
-</ds:datastoreItem>
-</file>
-
-<file path=customXml/itemProps2.xml><?xml version="1.0" encoding="utf-8"?>
-<ds:datastoreItem xmlns:ds="http://schemas.openxmlformats.org/officeDocument/2006/customXml" ds:itemID="{55AF091B-3C7A-41E3-B477-F2FDAA23CFDA}">
-  <ds:schemaRefs>
-    <ds:schemaRef ds:uri="http://schemas.microsoft.com/office/2006/coverPageProps"/>
-  </ds:schemaRefs>
-</ds:datastoreItem>
 </file>
</xml_diff>

<commit_message>
Upgrade to .NET 8.0 then upgrade dependencies
</commit_message>
<xml_diff>
--- a/docs/fr/Leosac Key Manager - Guide Utilisateur.docx
+++ b/docs/fr/Leosac Key Manager - Guide Utilisateur.docx
@@ -961,7 +961,21 @@
           <w:b/>
           <w:bCs/>
         </w:rPr>
-        <w:t>.NET Desktop 7.0</w:t>
+        <w:t xml:space="preserve">.NET Desktop </w:t>
+      </w:r>
+      <w:r>
+        <w:rPr>
+          <w:b/>
+          <w:bCs/>
+        </w:rPr>
+        <w:t>8</w:t>
+      </w:r>
+      <w:r>
+        <w:rPr>
+          <w:b/>
+          <w:bCs/>
+        </w:rPr>
+        <w:t>.0</w:t>
       </w:r>
       <w:r>
         <w:rPr>
@@ -5142,7 +5156,7 @@
                                     <w:rFonts w:eastAsia="" w:cs="Tahoma"/>
                                     <w:lang w:val="fr-FR" w:eastAsia="ja-JP" w:bidi="ar-SA"/>
                                   </w:rPr>
-                                  <w:t>30/11/2023</w:t>
+                                  <w:t>18/12/2023</w:t>
                                 </w:r>
                                 <w:r>
                                   <w:rPr>
@@ -5482,7 +5496,7 @@
                               <w:rFonts w:eastAsia="" w:cs="Tahoma"/>
                               <w:lang w:val="fr-FR" w:eastAsia="ja-JP" w:bidi="ar-SA"/>
                             </w:rPr>
-                            <w:t>30/11/2023</w:t>
+                            <w:t>18/12/2023</w:t>
                           </w:r>
                           <w:r>
                             <w:rPr>
@@ -5664,6 +5678,7 @@
         <w:p>
           <w:pPr>
             <w:pStyle w:val="Footer"/>
+            <w:widowControl w:val="false"/>
             <w:rPr/>
           </w:pPr>
           <w:sdt>
@@ -5698,6 +5713,7 @@
         <w:p>
           <w:pPr>
             <w:pStyle w:val="Footer"/>
+            <w:widowControl w:val="false"/>
             <w:jc w:val="center"/>
             <w:rPr/>
           </w:pPr>
@@ -5752,6 +5768,7 @@
         <w:p>
           <w:pPr>
             <w:pStyle w:val="Footer"/>
+            <w:widowControl w:val="false"/>
             <w:jc w:val="right"/>
             <w:rPr/>
           </w:pPr>
@@ -5833,7 +5850,19 @@
           <w:rPr>
             <w:rStyle w:val="InternetLink"/>
           </w:rPr>
-          <w:t>https://dotnet.microsoft.com/en-us/download/dotnet/7.0</w:t>
+          <w:t>https://dotnet.microsoft.com/en-us/download/dotnet/</w:t>
+        </w:r>
+        <w:r>
+          <w:rPr>
+            <w:rStyle w:val="InternetLink"/>
+          </w:rPr>
+          <w:t>8</w:t>
+        </w:r>
+        <w:r>
+          <w:rPr>
+            <w:rStyle w:val="InternetLink"/>
+          </w:rPr>
+          <w:t>.0</w:t>
         </w:r>
       </w:hyperlink>
     </w:p>

</xml_diff>

<commit_message>
Add Key Store options and variables on key entry id
</commit_message>
<xml_diff>
--- a/docs/fr/Leosac Key Manager - Guide Utilisateur.docx
+++ b/docs/fr/Leosac Key Manager - Guide Utilisateur.docx
@@ -909,7 +909,15 @@
       </w:pPr>
       <w:r>
         <w:rPr/>
-        <w:t>Leosac Key Manager est un logiciel de gestion de magasins de clés.</w:t>
+        <w:t xml:space="preserve">Leosac Key Manager est un logiciel de gestion de </w:t>
+      </w:r>
+      <w:r>
+        <w:rPr/>
+        <w:t>clés pour différents types de</w:t>
+      </w:r>
+      <w:r>
+        <w:rPr/>
+        <w:t xml:space="preserve"> magasins de clés.</w:t>
       </w:r>
     </w:p>
     <w:p>
@@ -961,21 +969,7 @@
           <w:b/>
           <w:bCs/>
         </w:rPr>
-        <w:t xml:space="preserve">.NET Desktop </w:t>
-      </w:r>
-      <w:r>
-        <w:rPr>
-          <w:b/>
-          <w:bCs/>
-        </w:rPr>
-        <w:t>8</w:t>
-      </w:r>
-      <w:r>
-        <w:rPr>
-          <w:b/>
-          <w:bCs/>
-        </w:rPr>
-        <w:t>.0</w:t>
+        <w:t>.NET Desktop 8.0</w:t>
       </w:r>
       <w:r>
         <w:rPr>
@@ -1762,7 +1756,15 @@
       </w:hyperlink>
       <w:r>
         <w:rPr/>
-        <w:t xml:space="preserve"> pour plus d’informations sur les plans.</w:t>
+        <w:t xml:space="preserve"> </w:t>
+      </w:r>
+      <w:r>
+        <w:rPr/>
+        <w:t xml:space="preserve">ou contactez votre revendeur </w:t>
+      </w:r>
+      <w:r>
+        <w:rPr/>
+        <w:t>pour plus d’informations sur les plans.</w:t>
       </w:r>
     </w:p>
     <w:p>
@@ -5156,7 +5158,7 @@
                                     <w:rFonts w:eastAsia="" w:cs="Tahoma"/>
                                     <w:lang w:val="fr-FR" w:eastAsia="ja-JP" w:bidi="ar-SA"/>
                                   </w:rPr>
-                                  <w:t>18/12/2023</w:t>
+                                  <w:t>04/02/2024</w:t>
                                 </w:r>
                                 <w:r>
                                   <w:rPr>
@@ -5496,7 +5498,7 @@
                               <w:rFonts w:eastAsia="" w:cs="Tahoma"/>
                               <w:lang w:val="fr-FR" w:eastAsia="ja-JP" w:bidi="ar-SA"/>
                             </w:rPr>
-                            <w:t>18/12/2023</w:t>
+                            <w:t>04/02/2024</w:t>
                           </w:r>
                           <w:r>
                             <w:rPr>
@@ -5850,19 +5852,7 @@
           <w:rPr>
             <w:rStyle w:val="InternetLink"/>
           </w:rPr>
-          <w:t>https://dotnet.microsoft.com/en-us/download/dotnet/</w:t>
-        </w:r>
-        <w:r>
-          <w:rPr>
-            <w:rStyle w:val="InternetLink"/>
-          </w:rPr>
-          <w:t>8</w:t>
-        </w:r>
-        <w:r>
-          <w:rPr>
-            <w:rStyle w:val="InternetLink"/>
-          </w:rPr>
-          <w:t>.0</w:t>
+          <w:t>https://dotnet.microsoft.com/en-us/download/dotnet/8.0</w:t>
         </w:r>
       </w:hyperlink>
     </w:p>

</xml_diff>